<commit_message>
Update 2020 Grzegorczyk M Grzeszczak E Hrybinchyk B Aplikacja obsługująca grawer laserowy.docx
</commit_message>
<xml_diff>
--- a/2020 Grzegorczyk M Grzeszczak E Hrybinchyk B Aplikacja obsługująca grawer laserowy.docx
+++ b/2020 Grzegorczyk M Grzeszczak E Hrybinchyk B Aplikacja obsługująca grawer laserowy.docx
@@ -823,6 +823,7 @@
           <w:color w:val="000000"/>
           <w:sz w:val="32"/>
           <w:szCs w:val="32"/>
+          <w:lang w:val="en-US"/>
         </w:rPr>
       </w:pPr>
       <w:r>
@@ -913,89 +914,6 @@
           <w:color w:val="000000"/>
         </w:rPr>
         <w:br/>
-      </w:r>
-      <w:proofErr w:type="spellStart"/>
-      <w:r>
-        <w:rPr>
-          <w:rFonts w:ascii="TimesNewRomanPS-BoldMT" w:hAnsi="TimesNewRomanPS-BoldMT"/>
-          <w:b/>
-          <w:bCs/>
-          <w:color w:val="000000"/>
-          <w:sz w:val="32"/>
-          <w:szCs w:val="32"/>
-        </w:rPr>
-        <w:t>Abstract</w:t>
-      </w:r>
-      <w:proofErr w:type="spellEnd"/>
-    </w:p>
-    <w:p>
-      <w:pPr>
-        <w:pStyle w:val="Bezodstpw"/>
-        <w:rPr>
-          <w:rFonts w:ascii="TimesNewRomanPSMT" w:hAnsi="TimesNewRomanPSMT"/>
-          <w:color w:val="000000"/>
-          <w:lang w:val="en-US"/>
-        </w:rPr>
-      </w:pPr>
-      <w:r>
-        <w:rPr>
-          <w:rFonts w:ascii="TimesNewRomanPSMT" w:hAnsi="TimesNewRomanPSMT"/>
-          <w:color w:val="000000"/>
-          <w:sz w:val="24"/>
-          <w:szCs w:val="24"/>
-          <w:lang w:val="en-US"/>
-        </w:rPr>
-        <w:t xml:space="preserve">The target of </w:t>
-      </w:r>
-      <w:r>
-        <w:rPr>
-          <w:rFonts w:ascii="TimesNewRomanPSMT" w:hAnsi="TimesNewRomanPSMT"/>
-          <w:color w:val="000000"/>
-          <w:sz w:val="24"/>
-          <w:szCs w:val="24"/>
-          <w:lang w:val="en-US"/>
-        </w:rPr>
-        <w:t>this thesis is creating laser engravi</w:t>
-      </w:r>
-      <w:r>
-        <w:rPr>
-          <w:rFonts w:ascii="TimesNewRomanPSMT" w:hAnsi="TimesNewRomanPSMT"/>
-          <w:color w:val="000000"/>
-          <w:sz w:val="24"/>
-          <w:szCs w:val="24"/>
-          <w:lang w:val="en-US"/>
-        </w:rPr>
-        <w:t xml:space="preserve">ng application from the scratch which should allow every user to transfer his vision to paper, wood or other material.  </w:t>
-      </w:r>
-      <w:r>
-        <w:rPr>
-          <w:rFonts w:ascii="TimesNewRomanPSMT" w:hAnsi="TimesNewRomanPSMT"/>
-          <w:color w:val="000000"/>
-          <w:sz w:val="24"/>
-          <w:szCs w:val="24"/>
-          <w:lang w:val="en-US"/>
-        </w:rPr>
-        <w:t>The user interface of this application should be visually and ergonomically refined in order to not discourage less advanced users</w:t>
-      </w:r>
-      <w:r>
-        <w:rPr>
-          <w:rFonts w:ascii="TimesNewRomanPSMT" w:hAnsi="TimesNewRomanPSMT"/>
-          <w:color w:val="000000"/>
-          <w:sz w:val="24"/>
-          <w:szCs w:val="24"/>
-          <w:lang w:val="en-US"/>
-        </w:rPr>
-        <w:t xml:space="preserve"> with too much complexity and to let the more experienced users to</w:t>
-      </w:r>
-      <w:r>
-        <w:rPr>
-          <w:rFonts w:ascii="TimesNewRomanPSMT" w:hAnsi="TimesNewRomanPSMT"/>
-          <w:color w:val="000000"/>
-          <w:sz w:val="24"/>
-          <w:szCs w:val="24"/>
-          <w:lang w:val="en-US"/>
-        </w:rPr>
-        <w:t xml:space="preserve"> make use of it efficiently at the same time.</w:t>
       </w:r>
       <w:r>
         <w:rPr>
@@ -1007,12 +925,12 @@
           <w:szCs w:val="32"/>
           <w:lang w:val="en-US"/>
         </w:rPr>
-        <w:br/>
+        <w:t>Abstract</w:t>
       </w:r>
     </w:p>
     <w:p>
       <w:pPr>
-        <w:spacing w:line="240" w:lineRule="auto"/>
+        <w:pStyle w:val="Bezodstpw"/>
         <w:rPr>
           <w:rFonts w:ascii="TimesNewRomanPSMT" w:hAnsi="TimesNewRomanPSMT"/>
           <w:color w:val="000000"/>
@@ -1023,14 +941,63 @@
         <w:rPr>
           <w:rFonts w:ascii="TimesNewRomanPSMT" w:hAnsi="TimesNewRomanPSMT"/>
           <w:color w:val="000000"/>
+          <w:sz w:val="24"/>
+          <w:szCs w:val="24"/>
           <w:lang w:val="en-US"/>
         </w:rPr>
-        <w:br w:type="page"/>
-      </w:r>
-    </w:p>
-    <w:p>
-      <w:pPr>
-        <w:pStyle w:val="Bezodstpw"/>
+        <w:t xml:space="preserve">The target of </w:t>
+      </w:r>
+      <w:r>
+        <w:rPr>
+          <w:rFonts w:ascii="TimesNewRomanPSMT" w:hAnsi="TimesNewRomanPSMT"/>
+          <w:color w:val="000000"/>
+          <w:sz w:val="24"/>
+          <w:szCs w:val="24"/>
+          <w:lang w:val="en-US"/>
+        </w:rPr>
+        <w:t>this thesis is creating laser engravi</w:t>
+      </w:r>
+      <w:r>
+        <w:rPr>
+          <w:rFonts w:ascii="TimesNewRomanPSMT" w:hAnsi="TimesNewRomanPSMT"/>
+          <w:color w:val="000000"/>
+          <w:sz w:val="24"/>
+          <w:szCs w:val="24"/>
+          <w:lang w:val="en-US"/>
+        </w:rPr>
+        <w:t xml:space="preserve">ng application from the scratch which should allow every user to transfer his vision to paper, wood or other material.  </w:t>
+      </w:r>
+      <w:r>
+        <w:rPr>
+          <w:rFonts w:ascii="TimesNewRomanPSMT" w:hAnsi="TimesNewRomanPSMT"/>
+          <w:color w:val="000000"/>
+          <w:sz w:val="24"/>
+          <w:szCs w:val="24"/>
+          <w:lang w:val="en-US"/>
+        </w:rPr>
+        <w:t>The user interface of this application should be visually and ergonomically refined in order to not discourage less advanced users</w:t>
+      </w:r>
+      <w:r>
+        <w:rPr>
+          <w:rFonts w:ascii="TimesNewRomanPSMT" w:hAnsi="TimesNewRomanPSMT"/>
+          <w:color w:val="000000"/>
+          <w:sz w:val="24"/>
+          <w:szCs w:val="24"/>
+          <w:lang w:val="en-US"/>
+        </w:rPr>
+        <w:t xml:space="preserve"> with too much complexity and to let the more experienced users to</w:t>
+      </w:r>
+      <w:r>
+        <w:rPr>
+          <w:rFonts w:ascii="TimesNewRomanPSMT" w:hAnsi="TimesNewRomanPSMT"/>
+          <w:color w:val="000000"/>
+          <w:sz w:val="24"/>
+          <w:szCs w:val="24"/>
+          <w:lang w:val="en-US"/>
+        </w:rPr>
+        <w:t xml:space="preserve"> make use of it efficiently at the same time.</w:t>
+      </w:r>
+      <w:r>
         <w:rPr>
           <w:rFonts w:ascii="TimesNewRomanPS-BoldMT" w:hAnsi="TimesNewRomanPS-BoldMT"/>
           <w:b/>
@@ -1038,9 +1005,32 @@
           <w:color w:val="000000"/>
           <w:sz w:val="32"/>
           <w:szCs w:val="32"/>
-        </w:rPr>
-      </w:pPr>
-      <w:r>
+          <w:lang w:val="en-US"/>
+        </w:rPr>
+        <w:br/>
+      </w:r>
+    </w:p>
+    <w:p>
+      <w:pPr>
+        <w:spacing w:line="240" w:lineRule="auto"/>
+        <w:rPr>
+          <w:rFonts w:ascii="TimesNewRomanPSMT" w:hAnsi="TimesNewRomanPSMT"/>
+          <w:color w:val="000000"/>
+          <w:lang w:val="en-US"/>
+        </w:rPr>
+      </w:pPr>
+      <w:r>
+        <w:rPr>
+          <w:rFonts w:ascii="TimesNewRomanPSMT" w:hAnsi="TimesNewRomanPSMT"/>
+          <w:color w:val="000000"/>
+          <w:lang w:val="en-US"/>
+        </w:rPr>
+        <w:br w:type="page"/>
+      </w:r>
+    </w:p>
+    <w:p>
+      <w:pPr>
+        <w:pStyle w:val="Bezodstpw"/>
         <w:rPr>
           <w:rFonts w:ascii="TimesNewRomanPS-BoldMT" w:hAnsi="TimesNewRomanPS-BoldMT"/>
           <w:b/>
@@ -1049,13 +1039,8 @@
           <w:sz w:val="32"/>
           <w:szCs w:val="32"/>
         </w:rPr>
-        <w:lastRenderedPageBreak/>
-        <w:t>Wstęp</w:t>
-      </w:r>
-    </w:p>
-    <w:p>
-      <w:pPr>
-        <w:pStyle w:val="Bezodstpw"/>
+      </w:pPr>
+      <w:r>
         <w:rPr>
           <w:rFonts w:ascii="TimesNewRomanPS-BoldMT" w:hAnsi="TimesNewRomanPS-BoldMT"/>
           <w:b/>
@@ -1064,55 +1049,8 @@
           <w:sz w:val="32"/>
           <w:szCs w:val="32"/>
         </w:rPr>
-      </w:pPr>
-    </w:p>
-    <w:p>
-      <w:pPr>
-        <w:pStyle w:val="Bezodstpw"/>
-        <w:rPr>
-          <w:rFonts w:ascii="TimesNewRomanPSMT" w:hAnsi="TimesNewRomanPSMT"/>
-          <w:color w:val="000000"/>
-          <w:sz w:val="24"/>
-          <w:szCs w:val="24"/>
-        </w:rPr>
-      </w:pPr>
-      <w:r>
-        <w:rPr>
-          <w:rFonts w:ascii="TimesNewRomanPSMT" w:hAnsi="TimesNewRomanPSMT"/>
-          <w:color w:val="000000"/>
-          <w:sz w:val="24"/>
-          <w:szCs w:val="24"/>
-        </w:rPr>
-        <w:t>Grawerowanie laserowe jest techniką polegającą na wygrawerowaniu obiektu za pomocą lasera.</w:t>
-      </w:r>
-      <w:r>
-        <w:rPr>
-          <w:rFonts w:ascii="TimesNewRomanPSMT" w:hAnsi="TimesNewRomanPSMT"/>
-          <w:color w:val="000000"/>
-          <w:sz w:val="24"/>
-          <w:szCs w:val="24"/>
-        </w:rPr>
-        <w:t xml:space="preserve"> Wyróżniamy trzy rodzaje laserów: </w:t>
-      </w:r>
-      <w:r>
-        <w:rPr>
-          <w:rFonts w:ascii="TimesNewRomanPSMT" w:hAnsi="TimesNewRomanPSMT"/>
-          <w:color w:val="000000"/>
-          <w:sz w:val="24"/>
-          <w:szCs w:val="24"/>
-        </w:rPr>
-        <w:br/>
-        <w:t>- lasery CO</w:t>
-      </w:r>
-      <w:r>
-        <w:rPr>
-          <w:rFonts w:ascii="TimesNewRomanPSMT" w:hAnsi="TimesNewRomanPSMT"/>
-          <w:color w:val="000000"/>
-          <w:sz w:val="24"/>
-          <w:szCs w:val="24"/>
-          <w:vertAlign w:val="subscript"/>
-        </w:rPr>
-        <w:t xml:space="preserve">2 </w:t>
+        <w:lastRenderedPageBreak/>
+        <w:t>Wstęp</w:t>
       </w:r>
     </w:p>
     <w:p>
@@ -1127,6 +1065,15 @@
           <w:szCs w:val="32"/>
         </w:rPr>
       </w:pPr>
+    </w:p>
+    <w:p>
+      <w:pPr>
+        <w:pStyle w:val="Bezodstpw"/>
+        <w:rPr>
+          <w:rFonts w:ascii="TimesNewRomanPSMT" w:hAnsi="TimesNewRomanPSMT"/>
+          <w:color w:val="000000"/>
+        </w:rPr>
+      </w:pPr>
       <w:r>
         <w:rPr>
           <w:rFonts w:ascii="TimesNewRomanPSMT" w:hAnsi="TimesNewRomanPSMT"/>
@@ -1134,10 +1081,205 @@
           <w:sz w:val="24"/>
           <w:szCs w:val="24"/>
         </w:rPr>
-        <w:t xml:space="preserve">- lasery </w:t>
+        <w:t>Grawerowanie laserowe jest techniką polegającą na wygrawer</w:t>
+      </w:r>
+      <w:r>
+        <w:rPr>
+          <w:rFonts w:ascii="TimesNewRomanPSMT" w:hAnsi="TimesNewRomanPSMT"/>
+          <w:color w:val="000000"/>
+          <w:sz w:val="24"/>
+          <w:szCs w:val="24"/>
+        </w:rPr>
+        <w:t>owaniu obiektu za pomocą lasera, która może służyć do m.in</w:t>
+      </w:r>
+      <w:r>
+        <w:rPr>
+          <w:rFonts w:ascii="TimesNewRomanPSMT" w:hAnsi="TimesNewRomanPSMT"/>
+          <w:color w:val="000000"/>
+          <w:sz w:val="24"/>
+          <w:szCs w:val="24"/>
+        </w:rPr>
+        <w:t>.</w:t>
+      </w:r>
+      <w:r>
+        <w:rPr>
+          <w:rFonts w:ascii="TimesNewRomanPSMT" w:hAnsi="TimesNewRomanPSMT"/>
+          <w:color w:val="000000"/>
+          <w:sz w:val="24"/>
+          <w:szCs w:val="24"/>
+        </w:rPr>
+        <w:t xml:space="preserve"> oznaczania</w:t>
+      </w:r>
+      <w:r>
+        <w:rPr>
+          <w:rFonts w:ascii="TimesNewRomanPSMT" w:hAnsi="TimesNewRomanPSMT"/>
+          <w:color w:val="000000"/>
+          <w:sz w:val="24"/>
+          <w:szCs w:val="24"/>
+        </w:rPr>
+        <w:t xml:space="preserve"> </w:t>
+      </w:r>
+      <w:r>
+        <w:rPr>
+          <w:rFonts w:ascii="TimesNewRomanPSMT" w:hAnsi="TimesNewRomanPSMT"/>
+          <w:color w:val="000000"/>
+          <w:sz w:val="24"/>
+          <w:szCs w:val="24"/>
+        </w:rPr>
+        <w:t>przedmiotów</w:t>
+      </w:r>
+      <w:r>
+        <w:rPr>
+          <w:rFonts w:ascii="TimesNewRomanPSMT" w:hAnsi="TimesNewRomanPSMT"/>
+          <w:color w:val="000000"/>
+          <w:sz w:val="24"/>
+          <w:szCs w:val="24"/>
+        </w:rPr>
+        <w:t xml:space="preserve"> lub ich ozdabiania. W przeszłości ta technika </w:t>
+      </w:r>
+      <w:r>
+        <w:rPr>
+          <w:rFonts w:ascii="TimesNewRomanPSMT" w:hAnsi="TimesNewRomanPSMT"/>
+          <w:color w:val="000000"/>
+          <w:sz w:val="24"/>
+          <w:szCs w:val="24"/>
+        </w:rPr>
+        <w:t>była trudno dostępna do amatorskich zastosowań ze względu na wysokie ce</w:t>
+      </w:r>
+      <w:r>
+        <w:rPr>
+          <w:rFonts w:ascii="TimesNewRomanPSMT" w:hAnsi="TimesNewRomanPSMT"/>
+          <w:color w:val="000000"/>
+          <w:sz w:val="24"/>
+          <w:szCs w:val="24"/>
+        </w:rPr>
+        <w:t xml:space="preserve">ny takich urządzeń. Obecnie z powodu stosunkowo niskiego kosztu prostej elektroniki oraz łatwej dostępności laserów półprzewodnikowych o dużej mocy grawerowanie laserowe staje się coraz bardziej powszechne także wśród </w:t>
+      </w:r>
+      <w:r>
+        <w:rPr>
+          <w:rFonts w:ascii="TimesNewRomanPSMT" w:hAnsi="TimesNewRomanPSMT"/>
+          <w:color w:val="000000"/>
+          <w:sz w:val="24"/>
+          <w:szCs w:val="24"/>
+        </w:rPr>
+        <w:t>osób mniej zaawansowanych technicznie.</w:t>
+      </w:r>
+      <w:r>
+        <w:rPr>
+          <w:rFonts w:ascii="TimesNewRomanPSMT" w:hAnsi="TimesNewRomanPSMT"/>
+          <w:color w:val="000000"/>
+          <w:sz w:val="24"/>
+          <w:szCs w:val="24"/>
+        </w:rPr>
+        <w:t xml:space="preserve"> Wraz ze wzrostem popularności tych urządzeń nie wzrosła jednak użyt</w:t>
+      </w:r>
+      <w:r>
+        <w:rPr>
+          <w:rFonts w:ascii="TimesNewRomanPSMT" w:hAnsi="TimesNewRomanPSMT"/>
+          <w:color w:val="000000"/>
+          <w:sz w:val="24"/>
+          <w:szCs w:val="24"/>
+        </w:rPr>
+        <w:t xml:space="preserve">eczność oprogramowania. </w:t>
+      </w:r>
+      <w:r>
+        <w:rPr>
+          <w:rFonts w:ascii="TimesNewRomanPSMT" w:hAnsi="TimesNewRomanPSMT"/>
+          <w:color w:val="000000"/>
+          <w:sz w:val="24"/>
+          <w:szCs w:val="24"/>
+        </w:rPr>
+        <w:t xml:space="preserve">Darmowe aplikacje </w:t>
+      </w:r>
+      <w:r>
+        <w:rPr>
+          <w:rFonts w:ascii="TimesNewRomanPSMT" w:hAnsi="TimesNewRomanPSMT"/>
+          <w:color w:val="000000"/>
+          <w:sz w:val="24"/>
+          <w:szCs w:val="24"/>
+        </w:rPr>
+        <w:t xml:space="preserve">dostępne do pobrania z Internetu nie dają użytkownikowi poczucia kontroli nad oprogramowaniem i są trudne do uczenia się, szczególnie dla osób nie będących </w:t>
+      </w:r>
+      <w:r>
+        <w:rPr>
+          <w:rFonts w:ascii="TimesNewRomanPSMT" w:hAnsi="TimesNewRomanPSMT"/>
+          <w:color w:val="000000"/>
+          <w:sz w:val="24"/>
+          <w:szCs w:val="24"/>
+        </w:rPr>
+        <w:t xml:space="preserve">obeznanych technicznie oraz nie posiadają satysfakcjonującego wyglądu. </w:t>
+      </w:r>
+      <w:r>
+        <w:rPr>
+          <w:rFonts w:ascii="TimesNewRomanPSMT" w:hAnsi="TimesNewRomanPSMT"/>
+          <w:color w:val="000000"/>
+          <w:sz w:val="24"/>
+          <w:szCs w:val="24"/>
+        </w:rPr>
+        <w:t>Te czynniki mogą zniechęcić użytkownika, a w skrajnych przypadkach może to skutkować zaprzestaniem użytkowania.</w:t>
+      </w:r>
+      <w:r>
+        <w:rPr>
+          <w:rFonts w:ascii="TimesNewRomanPSMT" w:hAnsi="TimesNewRomanPSMT"/>
+          <w:color w:val="000000"/>
+          <w:sz w:val="24"/>
+          <w:szCs w:val="24"/>
+        </w:rPr>
+        <w:t xml:space="preserve"> Aplikacja obsługująca laser </w:t>
+      </w:r>
+      <w:proofErr w:type="spellStart"/>
+      <w:r>
+        <w:rPr>
+          <w:rFonts w:ascii="TimesNewRomanPSMT" w:hAnsi="TimesNewRomanPSMT"/>
+          <w:color w:val="000000"/>
+          <w:sz w:val="24"/>
+          <w:szCs w:val="24"/>
+        </w:rPr>
+        <w:t>grawerowy</w:t>
+      </w:r>
+      <w:proofErr w:type="spellEnd"/>
+      <w:r>
+        <w:rPr>
+          <w:rFonts w:ascii="TimesNewRomanPSMT" w:hAnsi="TimesNewRomanPSMT"/>
+          <w:color w:val="000000"/>
+          <w:sz w:val="24"/>
+          <w:szCs w:val="24"/>
+        </w:rPr>
+        <w:t xml:space="preserve"> stworzona na potrzeby tej pracy ma na celu </w:t>
+      </w:r>
+      <w:r>
+        <w:rPr>
+          <w:rFonts w:ascii="TimesNewRomanPSMT" w:hAnsi="TimesNewRomanPSMT"/>
+          <w:color w:val="000000"/>
+          <w:sz w:val="24"/>
+          <w:szCs w:val="24"/>
+        </w:rPr>
+        <w:t xml:space="preserve">zwiększenie dostępności i użyteczności </w:t>
+      </w:r>
+      <w:r>
+        <w:rPr>
+          <w:rFonts w:ascii="TimesNewRomanPSMT" w:hAnsi="TimesNewRomanPSMT"/>
+          <w:color w:val="000000"/>
+          <w:sz w:val="24"/>
+          <w:szCs w:val="24"/>
+        </w:rPr>
+        <w:t>grawerowania laserowego.</w:t>
       </w:r>
       <w:bookmarkStart w:id="0" w:name="_GoBack"/>
       <w:bookmarkEnd w:id="0"/>
+    </w:p>
+    <w:p>
+      <w:pPr>
+        <w:pStyle w:val="Bezodstpw"/>
+        <w:rPr>
+          <w:rFonts w:ascii="TimesNewRomanPS-BoldMT" w:hAnsi="TimesNewRomanPS-BoldMT"/>
+          <w:b/>
+          <w:bCs/>
+          <w:color w:val="000000"/>
+          <w:sz w:val="32"/>
+          <w:szCs w:val="32"/>
+        </w:rPr>
+      </w:pPr>
       <w:r>
         <w:rPr>
           <w:rFonts w:ascii="TimesNewRomanPSMT" w:hAnsi="TimesNewRomanPSMT"/>
@@ -5810,7 +5952,7 @@
   <a:extraClrSchemeLst/>
   <a:extLst>
     <a:ext uri="{05A4C25C-085E-4340-85A3-A5531E510DB2}">
-      <thm15:themeFamily xmlns:thm15="http://schemas.microsoft.com/office/thememl/2012/main" xmlns="" name="Office Theme" id="{62F939B6-93AF-4DB8-9C6B-D6C7DFDC589F}" vid="{4A3C46E8-61CC-4603-A589-7422A47A8E4A}"/>
+      <thm15:themeFamily xmlns="" xmlns:thm15="http://schemas.microsoft.com/office/thememl/2012/main" name="Office Theme" id="{62F939B6-93AF-4DB8-9C6B-D6C7DFDC589F}" vid="{4A3C46E8-61CC-4603-A589-7422A47A8E4A}"/>
     </a:ext>
   </a:extLst>
 </a:theme>

</xml_diff>